<commit_message>
added my info to the doc
</commit_message>
<xml_diff>
--- a/The Project Report.docx
+++ b/The Project Report.docx
@@ -174,22 +174,7 @@
           <w:sz w:val="18"/>
           <w:szCs w:val="18"/>
         </w:rPr>
-        <w:t>line 1: 4</w:t>
-      </w:r>
-      <w:r>
-        <w:rPr>
-          <w:sz w:val="18"/>
-          <w:szCs w:val="18"/>
-          <w:vertAlign w:val="superscript"/>
-        </w:rPr>
-        <w:t>th</w:t>
-      </w:r>
-      <w:r>
-        <w:rPr>
-          <w:sz w:val="18"/>
-          <w:szCs w:val="18"/>
-        </w:rPr>
-        <w:t xml:space="preserve"> Given Name Surname</w:t>
+        <w:t>Evan Jolette</w:t>
       </w:r>
       <w:r>
         <w:rPr>
@@ -203,7 +188,21 @@
           <w:sz w:val="18"/>
           <w:szCs w:val="18"/>
         </w:rPr>
-        <w:t xml:space="preserve">line 2: </w:t>
+        <w:t>110140800</w:t>
+      </w:r>
+      <w:r>
+        <w:rPr>
+          <w:sz w:val="18"/>
+          <w:szCs w:val="18"/>
+        </w:rPr>
+        <w:br/>
+      </w:r>
+      <w:r>
+        <w:rPr>
+          <w:sz w:val="18"/>
+          <w:szCs w:val="18"/>
+        </w:rPr>
+        <w:t>Computer Sceince Soft.Eng</w:t>
       </w:r>
       <w:r>
         <w:rPr>
@@ -211,39 +210,14 @@
           <w:sz w:val="18"/>
           <w:szCs w:val="18"/>
         </w:rPr>
-        <w:t>dept. name of organization</w:t>
-      </w:r>
-      <w:r>
-        <w:rPr>
-          <w:sz w:val="18"/>
-          <w:szCs w:val="18"/>
-        </w:rPr>
         <w:br/>
       </w:r>
       <w:r>
         <w:rPr>
-          <w:i/>
-          <w:sz w:val="18"/>
-          <w:szCs w:val="18"/>
-        </w:rPr>
-        <w:t xml:space="preserve">(of </w:t>
-      </w:r>
-      <w:r>
-        <w:rPr>
-          <w:i/>
-          <w:iCs/>
-          <w:sz w:val="18"/>
-          <w:szCs w:val="18"/>
-        </w:rPr>
-        <w:t>Affiliation</w:t>
-      </w:r>
-      <w:r>
-        <w:rPr>
-          <w:i/>
-          <w:sz w:val="18"/>
-          <w:szCs w:val="18"/>
-        </w:rPr>
-        <w:t>)</w:t>
+          <w:sz w:val="18"/>
+          <w:szCs w:val="18"/>
+        </w:rPr>
+        <w:t>Uinveristy of Windsor</w:t>
       </w:r>
       <w:r>
         <w:rPr>
@@ -251,68 +225,13 @@
           <w:szCs w:val="18"/>
         </w:rPr>
         <w:br/>
-        <w:t xml:space="preserve">line 3: </w:t>
-      </w:r>
-      <w:r>
-        <w:rPr>
-          <w:i/>
-          <w:sz w:val="18"/>
-          <w:szCs w:val="18"/>
-        </w:rPr>
-        <w:t xml:space="preserve">name of organization </w:t>
-      </w:r>
-      <w:r>
-        <w:rPr>
-          <w:i/>
-          <w:sz w:val="18"/>
-          <w:szCs w:val="18"/>
-        </w:rPr>
-        <w:br/>
-      </w:r>
-      <w:r>
-        <w:rPr>
-          <w:i/>
-          <w:sz w:val="18"/>
-          <w:szCs w:val="18"/>
-        </w:rPr>
-        <w:t>(of Affiliation)</w:t>
-      </w:r>
-      <w:r>
-        <w:rPr>
-          <w:i/>
-          <w:sz w:val="18"/>
-          <w:szCs w:val="18"/>
-        </w:rPr>
-        <w:br/>
-      </w:r>
-      <w:r>
-        <w:rPr>
-          <w:sz w:val="18"/>
-          <w:szCs w:val="18"/>
-        </w:rPr>
-        <w:t>line 4: City, Country</w:t>
-      </w:r>
-      <w:r>
-        <w:rPr>
-          <w:sz w:val="18"/>
-          <w:szCs w:val="18"/>
-        </w:rPr>
-        <w:br/>
-        <w:t>line 5: email address</w:t>
-      </w:r>
-      <w:r>
-        <w:rPr>
-          <w:sz w:val="18"/>
-          <w:szCs w:val="18"/>
-        </w:rPr>
-        <w:t xml:space="preserve"> </w:t>
-      </w:r>
-      <w:r>
-        <w:rPr>
-          <w:sz w:val="18"/>
-          <w:szCs w:val="18"/>
-        </w:rPr>
-        <w:t xml:space="preserve"> or ORCID</w:t>
+      </w:r>
+      <w:r>
+        <w:rPr>
+          <w:sz w:val="18"/>
+          <w:szCs w:val="18"/>
+        </w:rPr>
+        <w:t>jolettee@uwindsor.ca</w:t>
       </w:r>
       <w:r>
         <w:rPr>
@@ -354,15 +273,7 @@
           <w:lang w:val="en-CA"/>
         </w:rPr>
         <w:br/>
-        <w:t>Uinveristy of Windsor</w:t>
-      </w:r>
-      <w:r>
-        <w:rPr>
-          <w:sz w:val="18"/>
-          <w:szCs w:val="18"/>
-          <w:lang w:val="en-CA"/>
-        </w:rPr>
-        <w:t xml:space="preserve"> </w:t>
+        <w:t xml:space="preserve">Uinveristy of Windsor </w:t>
       </w:r>
       <w:r>
         <w:rPr>
@@ -1054,15 +965,7 @@
           <w:sz w:val="22"/>
           <w:szCs w:val="22"/>
         </w:rPr>
-        <w:t xml:space="preserve"> file that documents the ground-truth relationship between old and new </w:t>
-      </w:r>
-      <w:proofErr w:type="spellStart"/>
-      <w:r>
-        <w:rPr>
-          <w:sz w:val="22"/>
-          <w:szCs w:val="22"/>
-        </w:rPr>
-        <w:t>lines</w:t>
+        <w:t xml:space="preserve"> file that documents the ground-truth relationship between old and new lines</w:t>
       </w:r>
       <w:r>
         <w:rPr>
@@ -1076,15 +979,14 @@
           <w:sz w:val="22"/>
           <w:szCs w:val="22"/>
         </w:rPr>
-        <w:t>This</w:t>
-      </w:r>
-      <w:proofErr w:type="spellEnd"/>
-      <w:r>
-        <w:rPr>
-          <w:sz w:val="22"/>
-          <w:szCs w:val="22"/>
-        </w:rPr>
-        <w:t xml:space="preserve"> manual line-tracking process produced a high-quality dataset containing </w:t>
+        <w:t xml:space="preserve"> </w:t>
+      </w:r>
+      <w:r>
+        <w:rPr>
+          <w:sz w:val="22"/>
+          <w:szCs w:val="22"/>
+        </w:rPr>
+        <w:t xml:space="preserve">This manual line-tracking process produced a high-quality dataset containing </w:t>
       </w:r>
       <w:r>
         <w:rPr>
@@ -1753,7 +1655,21 @@
           <w:sz w:val="22"/>
           <w:szCs w:val="22"/>
         </w:rPr>
-        <w:t xml:space="preserve"> added, deleted , modified </w:t>
+        <w:t xml:space="preserve"> added, </w:t>
+      </w:r>
+      <w:r>
+        <w:rPr>
+          <w:sz w:val="22"/>
+          <w:szCs w:val="22"/>
+        </w:rPr>
+        <w:t>deleted,</w:t>
+      </w:r>
+      <w:r>
+        <w:rPr>
+          <w:sz w:val="22"/>
+          <w:szCs w:val="22"/>
+        </w:rPr>
+        <w:t xml:space="preserve"> modified </w:t>
       </w:r>
     </w:p>
     <w:p>
@@ -1793,10 +1709,10 @@
           </mc:Choice>
           <mc:Fallback>
             <w:drawing>
-              <wp:inline distT="0" distB="0" distL="0" distR="0" wp14:anchorId="59853A47" wp14:editId="0C1D9602">
+              <wp:inline distT="0" distB="0" distL="0" distR="0" wp14:anchorId="60DC9EA2" wp14:editId="6610C96F">
                 <wp:extent cx="635" cy="13970"/>
                 <wp:effectExtent l="0" t="0" r="0" b="0"/>
-                <wp:docPr id="483686182" name="Horizontal Line 1"/>
+                <wp:docPr id="1107238199" name="Horizontal Line 1"/>
                 <wp:cNvGraphicFramePr>
                   <a:graphicFrameLocks xmlns:a="http://purl.oclc.org/ooxml/drawingml/main"/>
                 </wp:cNvGraphicFramePr>
@@ -2086,10 +2002,10 @@
           </mc:Choice>
           <mc:Fallback>
             <w:drawing>
-              <wp:inline distT="0" distB="0" distL="0" distR="0" wp14:anchorId="71C9DA41" wp14:editId="2E199ED9">
+              <wp:inline distT="0" distB="0" distL="0" distR="0" wp14:anchorId="07D1B097" wp14:editId="515D93FE">
                 <wp:extent cx="635" cy="13970"/>
                 <wp:effectExtent l="0" t="0" r="0" b="0"/>
-                <wp:docPr id="1924315727" name="Horizontal Line 2"/>
+                <wp:docPr id="1441579679" name="Horizontal Line 2"/>
                 <wp:cNvGraphicFramePr>
                   <a:graphicFrameLocks xmlns:a="http://purl.oclc.org/ooxml/drawingml/main"/>
                 </wp:cNvGraphicFramePr>
@@ -5430,6 +5346,7 @@
   <w:style w:type="character" w:default="1" w:styleId="DefaultParagraphFont">
     <w:name w:val="Default Paragraph Font"/>
     <w:uiPriority w:val="1"/>
+    <w:semiHidden/>
     <w:unhideWhenUsed/>
   </w:style>
   <w:style w:type="table" w:default="1" w:styleId="TableNormal">

</xml_diff>